<commit_message>
Update OFA Unifying Architectures, Tasks, and Modalities Through a Simple Sequence-to-Sequence Learning Framework_Doc.docx
</commit_message>
<xml_diff>
--- a/Đồ án cuối kỳ/OFA Unifying Architectures, Tasks, and Modalities Through a Simple Sequence-to-Sequence Learning Framework_Doc.docx
+++ b/Đồ án cuối kỳ/OFA Unifying Architectures, Tasks, and Modalities Through a Simple Sequence-to-Sequence Learning Framework_Doc.docx
@@ -3244,25 +3244,17 @@
               </w:rPr>
               <w:t>Text-to-Image Generation</w:t>
             </w:r>
-            <w:proofErr w:type="gramStart"/>
-            <w:r>
-              <w:rPr>
-                <w:rFonts w:ascii="Times New Roman" w:eastAsia="Times New Roman" w:hAnsi="Times New Roman" w:cs="Times New Roman"/>
-              </w:rPr>
-              <w:t xml:space="preserve"> </w:t>
-            </w:r>
-            <w:r>
-              <w:rPr>
-                <w:rFonts w:ascii="Times New Roman" w:eastAsia="Times New Roman" w:hAnsi="Times New Roman" w:cs="Times New Roman"/>
-              </w:rPr>
-              <w:t>,…</w:t>
-            </w:r>
-            <w:proofErr w:type="gramEnd"/>
-            <w:r>
-              <w:rPr>
-                <w:rFonts w:ascii="Times New Roman" w:eastAsia="Times New Roman" w:hAnsi="Times New Roman" w:cs="Times New Roman"/>
-              </w:rPr>
-              <w:t xml:space="preserve">) </w:t>
+            <w:r>
+              <w:rPr>
+                <w:rFonts w:ascii="Times New Roman" w:eastAsia="Times New Roman" w:hAnsi="Times New Roman" w:cs="Times New Roman"/>
+              </w:rPr>
+              <w:t xml:space="preserve"> </w:t>
+            </w:r>
+            <w:r>
+              <w:rPr>
+                <w:rFonts w:ascii="Times New Roman" w:eastAsia="Times New Roman" w:hAnsi="Times New Roman" w:cs="Times New Roman"/>
+              </w:rPr>
+              <w:t xml:space="preserve">,…) </w:t>
             </w:r>
             <w:proofErr w:type="spellStart"/>
             <w:r>
@@ -3832,61 +3824,6 @@
                 <w:b/>
               </w:rPr>
               <w:t xml:space="preserve">GIỚI THIỆU </w:t>
-            </w:r>
-            <w:r>
-              <w:rPr>
-                <w:rFonts w:ascii="Times New Roman" w:eastAsia="Times New Roman" w:hAnsi="Times New Roman" w:cs="Times New Roman"/>
-                <w:i/>
-              </w:rPr>
-              <w:t>(</w:t>
-            </w:r>
-            <w:proofErr w:type="spellStart"/>
-            <w:r>
-              <w:rPr>
-                <w:rFonts w:ascii="Times New Roman" w:eastAsia="Times New Roman" w:hAnsi="Times New Roman" w:cs="Times New Roman"/>
-                <w:i/>
-              </w:rPr>
-              <w:t>Tối</w:t>
-            </w:r>
-            <w:proofErr w:type="spellEnd"/>
-            <w:r>
-              <w:rPr>
-                <w:rFonts w:ascii="Times New Roman" w:eastAsia="Times New Roman" w:hAnsi="Times New Roman" w:cs="Times New Roman"/>
-                <w:i/>
-              </w:rPr>
-              <w:t xml:space="preserve"> </w:t>
-            </w:r>
-            <w:proofErr w:type="spellStart"/>
-            <w:r>
-              <w:rPr>
-                <w:rFonts w:ascii="Times New Roman" w:eastAsia="Times New Roman" w:hAnsi="Times New Roman" w:cs="Times New Roman"/>
-                <w:i/>
-              </w:rPr>
-              <w:t>đa</w:t>
-            </w:r>
-            <w:proofErr w:type="spellEnd"/>
-            <w:r>
-              <w:rPr>
-                <w:rFonts w:ascii="Times New Roman" w:eastAsia="Times New Roman" w:hAnsi="Times New Roman" w:cs="Times New Roman"/>
-                <w:i/>
-              </w:rPr>
-              <w:t xml:space="preserve"> 1 </w:t>
-            </w:r>
-            <w:proofErr w:type="spellStart"/>
-            <w:r>
-              <w:rPr>
-                <w:rFonts w:ascii="Times New Roman" w:eastAsia="Times New Roman" w:hAnsi="Times New Roman" w:cs="Times New Roman"/>
-                <w:i/>
-              </w:rPr>
-              <w:t>trang</w:t>
-            </w:r>
-            <w:proofErr w:type="spellEnd"/>
-            <w:r>
-              <w:rPr>
-                <w:rFonts w:ascii="Times New Roman" w:eastAsia="Times New Roman" w:hAnsi="Times New Roman" w:cs="Times New Roman"/>
-                <w:i/>
-              </w:rPr>
-              <w:t xml:space="preserve"> A4)</w:t>
             </w:r>
           </w:p>
           <w:p>
@@ -23632,21 +23569,7 @@
               <w:rPr>
                 <w:rFonts w:ascii="Times New Roman" w:eastAsia="Times New Roman" w:hAnsi="Times New Roman" w:cs="Times New Roman"/>
               </w:rPr>
-              <w:t xml:space="preserve">Peng Wang, </w:t>
-            </w:r>
-            <w:proofErr w:type="gramStart"/>
-            <w:r>
-              <w:rPr>
-                <w:rFonts w:ascii="Times New Roman" w:eastAsia="Times New Roman" w:hAnsi="Times New Roman" w:cs="Times New Roman"/>
-              </w:rPr>
-              <w:t>An</w:t>
-            </w:r>
-            <w:proofErr w:type="gramEnd"/>
-            <w:r>
-              <w:rPr>
-                <w:rFonts w:ascii="Times New Roman" w:eastAsia="Times New Roman" w:hAnsi="Times New Roman" w:cs="Times New Roman"/>
-              </w:rPr>
-              <w:t xml:space="preserve"> Yang, Rui Men, </w:t>
+              <w:t xml:space="preserve">Peng Wang, An Yang, Rui Men, </w:t>
             </w:r>
             <w:proofErr w:type="spellStart"/>
             <w:r>

</xml_diff>